<commit_message>
tweak of project 3 readme.md
</commit_message>
<xml_diff>
--- a/docs/abstract-21jan26.docx
+++ b/docs/abstract-21jan26.docx
@@ -465,27 +465,6 @@
         </w:rPr>
         <w:t>Medhat is an instructor at BCIT, founder of the .NET BC Meetup Group in Vancouver, and a Microsoft MVP since 2017.</w:t>
       </w:r>
-    </w:p>
-    <w:p>
-      <w:pPr>
-        <w:rPr>
-          <w:lang w:val="en-US"/>
-        </w:rPr>
-      </w:pPr>
-    </w:p>
-    <w:p>
-      <w:pPr>
-        <w:rPr>
-          <w:lang w:val="en-US"/>
-        </w:rPr>
-      </w:pPr>
-    </w:p>
-    <w:p>
-      <w:pPr>
-        <w:rPr>
-          <w:lang w:val="en-US"/>
-        </w:rPr>
-      </w:pPr>
     </w:p>
     <w:sectPr>
       <w:pgSz w:w="12240" w:h="15840"/>

</xml_diff>